<commit_message>
Have Editor no longer within iFrames. Fixed related issue with <li>s in the text editor breaking tab objects.
</commit_message>
<xml_diff>
--- a/Documents/Changes to JQuery Plugins.docx
+++ b/Documents/Changes to JQuery Plugins.docx
@@ -5103,6 +5103,2229 @@
         <w:t>};</w:t>
       </w:r>
     </w:p>
+    <w:p>
+      <w:pPr>
+        <w:rPr>
+          <w:sz w:val="18"/>
+        </w:rPr>
+      </w:pPr>
+    </w:p>
+    <w:p>
+      <w:pPr>
+        <w:pStyle w:val="Heading2"/>
+      </w:pPr>
+      <w:r>
+        <w:t xml:space="preserve">RTE Editor – jquery.rte.js </w:t>
+      </w:r>
+    </w:p>
+    <w:p/>
+    <w:p>
+      <w:r>
+        <w:t xml:space="preserve">1. Line  259  </w:t>
+      </w:r>
+      <w:r>
+        <w:t xml:space="preserve">and 286 </w:t>
+      </w:r>
+      <w:r>
+        <w:t>change the  &lt;li&gt;&lt;/li&gt; to &lt;span&gt;&lt;/span&gt; as &lt;li&gt; breaks the tab functionality.</w:t>
+      </w:r>
+    </w:p>
+    <w:p>
+      <w:pPr>
+        <w:widowControl w:val="0"/>
+        <w:autoSpaceDE w:val="0"/>
+        <w:autoSpaceDN w:val="0"/>
+        <w:adjustRightInd w:val="0"/>
+        <w:spacing w:after="0"/>
+        <w:rPr>
+          <w:rFonts w:ascii="Monaco" w:hAnsi="Monaco" w:cs="Monaco"/>
+          <w:sz w:val="18"/>
+          <w:szCs w:val="22"/>
+        </w:rPr>
+      </w:pPr>
+      <w:r>
+        <w:rPr>
+          <w:rFonts w:ascii="Monaco" w:hAnsi="Monaco" w:cs="Monaco"/>
+          <w:color w:val="800080"/>
+          <w:sz w:val="18"/>
+          <w:szCs w:val="22"/>
+        </w:rPr>
+        <w:t>for</w:t>
+      </w:r>
+      <w:r>
+        <w:rPr>
+          <w:rFonts w:ascii="Monaco" w:hAnsi="Monaco" w:cs="Monaco"/>
+          <w:color w:val="000000"/>
+          <w:sz w:val="18"/>
+          <w:szCs w:val="22"/>
+        </w:rPr>
+        <w:t xml:space="preserve"> (</w:t>
+      </w:r>
+      <w:r>
+        <w:rPr>
+          <w:rFonts w:ascii="Monaco" w:hAnsi="Monaco" w:cs="Monaco"/>
+          <w:color w:val="800080"/>
+          <w:sz w:val="18"/>
+          <w:szCs w:val="22"/>
+        </w:rPr>
+        <w:t>var</w:t>
+      </w:r>
+      <w:r>
+        <w:rPr>
+          <w:rFonts w:ascii="Monaco" w:hAnsi="Monaco" w:cs="Monaco"/>
+          <w:color w:val="000000"/>
+          <w:sz w:val="18"/>
+          <w:szCs w:val="22"/>
+        </w:rPr>
+        <w:t xml:space="preserve"> key </w:t>
+      </w:r>
+      <w:r>
+        <w:rPr>
+          <w:rFonts w:ascii="Monaco" w:hAnsi="Monaco" w:cs="Monaco"/>
+          <w:color w:val="800080"/>
+          <w:sz w:val="18"/>
+          <w:szCs w:val="22"/>
+        </w:rPr>
+        <w:t>in</w:t>
+      </w:r>
+      <w:r>
+        <w:rPr>
+          <w:rFonts w:ascii="Monaco" w:hAnsi="Monaco" w:cs="Monaco"/>
+          <w:color w:val="000000"/>
+          <w:sz w:val="18"/>
+          <w:szCs w:val="22"/>
+        </w:rPr>
+        <w:t xml:space="preserve"> controls){</w:t>
+      </w:r>
+    </w:p>
+    <w:p>
+      <w:pPr>
+        <w:widowControl w:val="0"/>
+        <w:autoSpaceDE w:val="0"/>
+        <w:autoSpaceDN w:val="0"/>
+        <w:adjustRightInd w:val="0"/>
+        <w:spacing w:after="0"/>
+        <w:rPr>
+          <w:rFonts w:ascii="Monaco" w:hAnsi="Monaco" w:cs="Monaco"/>
+          <w:sz w:val="18"/>
+          <w:szCs w:val="22"/>
+        </w:rPr>
+      </w:pPr>
+      <w:r>
+        <w:rPr>
+          <w:rFonts w:ascii="Monaco" w:hAnsi="Monaco" w:cs="Monaco"/>
+          <w:color w:val="000000"/>
+          <w:sz w:val="18"/>
+          <w:szCs w:val="22"/>
+        </w:rPr>
+        <w:tab/>
+      </w:r>
+      <w:r>
+        <w:rPr>
+          <w:rFonts w:ascii="Monaco" w:hAnsi="Monaco" w:cs="Monaco"/>
+          <w:color w:val="000000"/>
+          <w:sz w:val="18"/>
+          <w:szCs w:val="22"/>
+        </w:rPr>
+        <w:tab/>
+      </w:r>
+      <w:r>
+        <w:rPr>
+          <w:rFonts w:ascii="Monaco" w:hAnsi="Monaco" w:cs="Monaco"/>
+          <w:color w:val="800080"/>
+          <w:sz w:val="18"/>
+          <w:szCs w:val="22"/>
+        </w:rPr>
+        <w:t>if</w:t>
+      </w:r>
+      <w:r>
+        <w:rPr>
+          <w:rFonts w:ascii="Monaco" w:hAnsi="Monaco" w:cs="Monaco"/>
+          <w:color w:val="000000"/>
+          <w:sz w:val="18"/>
+          <w:szCs w:val="22"/>
+        </w:rPr>
+        <w:t>(controls[key].separator) {</w:t>
+      </w:r>
+    </w:p>
+    <w:p>
+      <w:pPr>
+        <w:widowControl w:val="0"/>
+        <w:autoSpaceDE w:val="0"/>
+        <w:autoSpaceDN w:val="0"/>
+        <w:adjustRightInd w:val="0"/>
+        <w:spacing w:after="0"/>
+        <w:rPr>
+          <w:rFonts w:ascii="Monaco" w:hAnsi="Monaco" w:cs="Monaco"/>
+          <w:color w:val="000000"/>
+          <w:sz w:val="18"/>
+          <w:szCs w:val="22"/>
+          <w:highlight w:val="yellow"/>
+        </w:rPr>
+      </w:pPr>
+      <w:r>
+        <w:rPr>
+          <w:rFonts w:ascii="Monaco" w:hAnsi="Monaco" w:cs="Monaco"/>
+          <w:color w:val="000000"/>
+          <w:sz w:val="18"/>
+          <w:szCs w:val="22"/>
+        </w:rPr>
+        <w:tab/>
+      </w:r>
+      <w:r>
+        <w:rPr>
+          <w:rFonts w:ascii="Monaco" w:hAnsi="Monaco" w:cs="Monaco"/>
+          <w:color w:val="000000"/>
+          <w:sz w:val="18"/>
+          <w:szCs w:val="22"/>
+        </w:rPr>
+        <w:tab/>
+      </w:r>
+      <w:r>
+        <w:rPr>
+          <w:rFonts w:ascii="Monaco" w:hAnsi="Monaco" w:cs="Monaco"/>
+          <w:color w:val="000000"/>
+          <w:sz w:val="18"/>
+          <w:szCs w:val="22"/>
+        </w:rPr>
+        <w:tab/>
+      </w:r>
+      <w:r>
+        <w:rPr>
+          <w:rFonts w:ascii="Monaco" w:hAnsi="Monaco" w:cs="Monaco"/>
+          <w:color w:val="008000"/>
+          <w:sz w:val="18"/>
+          <w:szCs w:val="22"/>
+          <w:highlight w:val="yellow"/>
+        </w:rPr>
+        <w:t>//li= $("&lt;li&gt;&lt;/li&gt;").append(obj.addClass(key));</w:t>
+      </w:r>
+      <w:r>
+        <w:rPr>
+          <w:rFonts w:ascii="Monaco" w:hAnsi="Monaco" w:cs="Monaco"/>
+          <w:color w:val="000000"/>
+          <w:sz w:val="18"/>
+          <w:szCs w:val="22"/>
+          <w:highlight w:val="yellow"/>
+        </w:rPr>
+        <w:t xml:space="preserve"> </w:t>
+      </w:r>
+    </w:p>
+    <w:p>
+      <w:pPr>
+        <w:widowControl w:val="0"/>
+        <w:autoSpaceDE w:val="0"/>
+        <w:autoSpaceDN w:val="0"/>
+        <w:adjustRightInd w:val="0"/>
+        <w:spacing w:after="0"/>
+        <w:ind w:left="1440" w:firstLine="720"/>
+        <w:rPr>
+          <w:rFonts w:ascii="Monaco" w:hAnsi="Monaco" w:cs="Monaco"/>
+          <w:sz w:val="18"/>
+          <w:szCs w:val="22"/>
+        </w:rPr>
+      </w:pPr>
+      <w:r>
+        <w:rPr>
+          <w:rFonts w:ascii="Monaco" w:hAnsi="Monaco" w:cs="Monaco"/>
+          <w:color w:val="000000"/>
+          <w:sz w:val="18"/>
+          <w:szCs w:val="22"/>
+          <w:highlight w:val="yellow"/>
+        </w:rPr>
+        <w:t>li = $(</w:t>
+      </w:r>
+      <w:r>
+        <w:rPr>
+          <w:rFonts w:ascii="Monaco" w:hAnsi="Monaco" w:cs="Monaco"/>
+          <w:color w:val="0000FF"/>
+          <w:sz w:val="18"/>
+          <w:szCs w:val="22"/>
+          <w:highlight w:val="yellow"/>
+        </w:rPr>
+        <w:t>"&lt;span&gt;&lt;/span&gt;"</w:t>
+      </w:r>
+      <w:r>
+        <w:rPr>
+          <w:rFonts w:ascii="Monaco" w:hAnsi="Monaco" w:cs="Monaco"/>
+          <w:color w:val="000000"/>
+          <w:sz w:val="18"/>
+          <w:szCs w:val="22"/>
+          <w:highlight w:val="yellow"/>
+        </w:rPr>
+        <w:t>).addClass(</w:t>
+      </w:r>
+      <w:r>
+        <w:rPr>
+          <w:rFonts w:ascii="Monaco" w:hAnsi="Monaco" w:cs="Monaco"/>
+          <w:color w:val="0000FF"/>
+          <w:sz w:val="18"/>
+          <w:szCs w:val="22"/>
+          <w:highlight w:val="yellow"/>
+        </w:rPr>
+        <w:t>'separator'</w:t>
+      </w:r>
+      <w:r>
+        <w:rPr>
+          <w:rFonts w:ascii="Monaco" w:hAnsi="Monaco" w:cs="Monaco"/>
+          <w:color w:val="000000"/>
+          <w:sz w:val="18"/>
+          <w:szCs w:val="22"/>
+          <w:highlight w:val="yellow"/>
+        </w:rPr>
+        <w:t>);</w:t>
+      </w:r>
+    </w:p>
+    <w:p>
+      <w:pPr>
+        <w:widowControl w:val="0"/>
+        <w:autoSpaceDE w:val="0"/>
+        <w:autoSpaceDN w:val="0"/>
+        <w:adjustRightInd w:val="0"/>
+        <w:spacing w:after="0"/>
+        <w:rPr>
+          <w:rFonts w:ascii="Monaco" w:hAnsi="Monaco" w:cs="Monaco"/>
+          <w:sz w:val="18"/>
+          <w:szCs w:val="22"/>
+        </w:rPr>
+      </w:pPr>
+      <w:r>
+        <w:rPr>
+          <w:rFonts w:ascii="Monaco" w:hAnsi="Monaco" w:cs="Monaco"/>
+          <w:color w:val="000000"/>
+          <w:sz w:val="18"/>
+          <w:szCs w:val="22"/>
+        </w:rPr>
+        <w:tab/>
+      </w:r>
+      <w:r>
+        <w:rPr>
+          <w:rFonts w:ascii="Monaco" w:hAnsi="Monaco" w:cs="Monaco"/>
+          <w:color w:val="000000"/>
+          <w:sz w:val="18"/>
+          <w:szCs w:val="22"/>
+        </w:rPr>
+        <w:tab/>
+        <w:t xml:space="preserve">} </w:t>
+      </w:r>
+      <w:r>
+        <w:rPr>
+          <w:rFonts w:ascii="Monaco" w:hAnsi="Monaco" w:cs="Monaco"/>
+          <w:color w:val="800080"/>
+          <w:sz w:val="18"/>
+          <w:szCs w:val="22"/>
+        </w:rPr>
+        <w:t>else</w:t>
+      </w:r>
+      <w:r>
+        <w:rPr>
+          <w:rFonts w:ascii="Monaco" w:hAnsi="Monaco" w:cs="Monaco"/>
+          <w:color w:val="000000"/>
+          <w:sz w:val="18"/>
+          <w:szCs w:val="22"/>
+        </w:rPr>
+        <w:t xml:space="preserve"> {</w:t>
+      </w:r>
+    </w:p>
+    <w:p>
+      <w:pPr>
+        <w:widowControl w:val="0"/>
+        <w:autoSpaceDE w:val="0"/>
+        <w:autoSpaceDN w:val="0"/>
+        <w:adjustRightInd w:val="0"/>
+        <w:spacing w:after="0"/>
+        <w:rPr>
+          <w:rFonts w:ascii="Monaco" w:hAnsi="Monaco" w:cs="Monaco"/>
+          <w:sz w:val="18"/>
+          <w:szCs w:val="22"/>
+        </w:rPr>
+      </w:pPr>
+      <w:r>
+        <w:rPr>
+          <w:rFonts w:ascii="Monaco" w:hAnsi="Monaco" w:cs="Monaco"/>
+          <w:color w:val="000000"/>
+          <w:sz w:val="18"/>
+          <w:szCs w:val="22"/>
+        </w:rPr>
+        <w:tab/>
+      </w:r>
+      <w:r>
+        <w:rPr>
+          <w:rFonts w:ascii="Monaco" w:hAnsi="Monaco" w:cs="Monaco"/>
+          <w:color w:val="000000"/>
+          <w:sz w:val="18"/>
+          <w:szCs w:val="22"/>
+        </w:rPr>
+        <w:tab/>
+      </w:r>
+      <w:r>
+        <w:rPr>
+          <w:rFonts w:ascii="Monaco" w:hAnsi="Monaco" w:cs="Monaco"/>
+          <w:color w:val="000000"/>
+          <w:sz w:val="18"/>
+          <w:szCs w:val="22"/>
+        </w:rPr>
+        <w:tab/>
+      </w:r>
+      <w:r>
+        <w:rPr>
+          <w:rFonts w:ascii="Monaco" w:hAnsi="Monaco" w:cs="Monaco"/>
+          <w:color w:val="800080"/>
+          <w:sz w:val="18"/>
+          <w:szCs w:val="22"/>
+        </w:rPr>
+        <w:t>if</w:t>
+      </w:r>
+      <w:r>
+        <w:rPr>
+          <w:rFonts w:ascii="Monaco" w:hAnsi="Monaco" w:cs="Monaco"/>
+          <w:color w:val="000000"/>
+          <w:sz w:val="18"/>
+          <w:szCs w:val="22"/>
+        </w:rPr>
+        <w:t>(controls[key].init) {</w:t>
+      </w:r>
+    </w:p>
+    <w:p>
+      <w:pPr>
+        <w:widowControl w:val="0"/>
+        <w:autoSpaceDE w:val="0"/>
+        <w:autoSpaceDN w:val="0"/>
+        <w:adjustRightInd w:val="0"/>
+        <w:spacing w:after="0"/>
+        <w:rPr>
+          <w:rFonts w:ascii="Monaco" w:hAnsi="Monaco" w:cs="Monaco"/>
+          <w:sz w:val="18"/>
+          <w:szCs w:val="22"/>
+        </w:rPr>
+      </w:pPr>
+      <w:r>
+        <w:rPr>
+          <w:rFonts w:ascii="Monaco" w:hAnsi="Monaco" w:cs="Monaco"/>
+          <w:color w:val="000000"/>
+          <w:sz w:val="18"/>
+          <w:szCs w:val="22"/>
+        </w:rPr>
+        <w:tab/>
+      </w:r>
+      <w:r>
+        <w:rPr>
+          <w:rFonts w:ascii="Monaco" w:hAnsi="Monaco" w:cs="Monaco"/>
+          <w:color w:val="000000"/>
+          <w:sz w:val="18"/>
+          <w:szCs w:val="22"/>
+        </w:rPr>
+        <w:tab/>
+      </w:r>
+      <w:r>
+        <w:rPr>
+          <w:rFonts w:ascii="Monaco" w:hAnsi="Monaco" w:cs="Monaco"/>
+          <w:color w:val="000000"/>
+          <w:sz w:val="18"/>
+          <w:szCs w:val="22"/>
+        </w:rPr>
+        <w:tab/>
+      </w:r>
+      <w:r>
+        <w:rPr>
+          <w:rFonts w:ascii="Monaco" w:hAnsi="Monaco" w:cs="Monaco"/>
+          <w:color w:val="000000"/>
+          <w:sz w:val="18"/>
+          <w:szCs w:val="22"/>
+        </w:rPr>
+        <w:tab/>
+      </w:r>
+      <w:r>
+        <w:rPr>
+          <w:rFonts w:ascii="Monaco" w:hAnsi="Monaco" w:cs="Monaco"/>
+          <w:color w:val="800080"/>
+          <w:sz w:val="18"/>
+          <w:szCs w:val="22"/>
+        </w:rPr>
+        <w:t>try</w:t>
+      </w:r>
+      <w:r>
+        <w:rPr>
+          <w:rFonts w:ascii="Monaco" w:hAnsi="Monaco" w:cs="Monaco"/>
+          <w:color w:val="000000"/>
+          <w:sz w:val="18"/>
+          <w:szCs w:val="22"/>
+        </w:rPr>
+        <w:t xml:space="preserve"> {</w:t>
+      </w:r>
+    </w:p>
+    <w:p>
+      <w:pPr>
+        <w:widowControl w:val="0"/>
+        <w:autoSpaceDE w:val="0"/>
+        <w:autoSpaceDN w:val="0"/>
+        <w:adjustRightInd w:val="0"/>
+        <w:spacing w:after="0"/>
+        <w:rPr>
+          <w:rFonts w:ascii="Monaco" w:hAnsi="Monaco" w:cs="Monaco"/>
+          <w:sz w:val="18"/>
+          <w:szCs w:val="22"/>
+        </w:rPr>
+      </w:pPr>
+      <w:r>
+        <w:rPr>
+          <w:rFonts w:ascii="Monaco" w:hAnsi="Monaco" w:cs="Monaco"/>
+          <w:color w:val="000000"/>
+          <w:sz w:val="18"/>
+          <w:szCs w:val="22"/>
+        </w:rPr>
+        <w:tab/>
+      </w:r>
+      <w:r>
+        <w:rPr>
+          <w:rFonts w:ascii="Monaco" w:hAnsi="Monaco" w:cs="Monaco"/>
+          <w:color w:val="000000"/>
+          <w:sz w:val="18"/>
+          <w:szCs w:val="22"/>
+        </w:rPr>
+        <w:tab/>
+      </w:r>
+      <w:r>
+        <w:rPr>
+          <w:rFonts w:ascii="Monaco" w:hAnsi="Monaco" w:cs="Monaco"/>
+          <w:color w:val="000000"/>
+          <w:sz w:val="18"/>
+          <w:szCs w:val="22"/>
+        </w:rPr>
+        <w:tab/>
+      </w:r>
+      <w:r>
+        <w:rPr>
+          <w:rFonts w:ascii="Monaco" w:hAnsi="Monaco" w:cs="Monaco"/>
+          <w:color w:val="000000"/>
+          <w:sz w:val="18"/>
+          <w:szCs w:val="22"/>
+        </w:rPr>
+        <w:tab/>
+      </w:r>
+      <w:r>
+        <w:rPr>
+          <w:rFonts w:ascii="Monaco" w:hAnsi="Monaco" w:cs="Monaco"/>
+          <w:color w:val="000000"/>
+          <w:sz w:val="18"/>
+          <w:szCs w:val="22"/>
+        </w:rPr>
+        <w:tab/>
+        <w:t>controls[key].init.apply(controls[key], [</w:t>
+      </w:r>
+      <w:r>
+        <w:rPr>
+          <w:rFonts w:ascii="Monaco" w:hAnsi="Monaco" w:cs="Monaco"/>
+          <w:color w:val="800080"/>
+          <w:sz w:val="18"/>
+          <w:szCs w:val="22"/>
+        </w:rPr>
+        <w:t>this</w:t>
+      </w:r>
+      <w:r>
+        <w:rPr>
+          <w:rFonts w:ascii="Monaco" w:hAnsi="Monaco" w:cs="Monaco"/>
+          <w:color w:val="000000"/>
+          <w:sz w:val="18"/>
+          <w:szCs w:val="22"/>
+        </w:rPr>
+        <w:t>]);</w:t>
+      </w:r>
+    </w:p>
+    <w:p>
+      <w:pPr>
+        <w:widowControl w:val="0"/>
+        <w:autoSpaceDE w:val="0"/>
+        <w:autoSpaceDN w:val="0"/>
+        <w:adjustRightInd w:val="0"/>
+        <w:spacing w:after="0"/>
+        <w:rPr>
+          <w:rFonts w:ascii="Monaco" w:hAnsi="Monaco" w:cs="Monaco"/>
+          <w:sz w:val="18"/>
+          <w:szCs w:val="22"/>
+        </w:rPr>
+      </w:pPr>
+      <w:r>
+        <w:rPr>
+          <w:rFonts w:ascii="Monaco" w:hAnsi="Monaco" w:cs="Monaco"/>
+          <w:color w:val="000000"/>
+          <w:sz w:val="18"/>
+          <w:szCs w:val="22"/>
+        </w:rPr>
+        <w:tab/>
+      </w:r>
+      <w:r>
+        <w:rPr>
+          <w:rFonts w:ascii="Monaco" w:hAnsi="Monaco" w:cs="Monaco"/>
+          <w:color w:val="000000"/>
+          <w:sz w:val="18"/>
+          <w:szCs w:val="22"/>
+        </w:rPr>
+        <w:tab/>
+      </w:r>
+      <w:r>
+        <w:rPr>
+          <w:rFonts w:ascii="Monaco" w:hAnsi="Monaco" w:cs="Monaco"/>
+          <w:color w:val="000000"/>
+          <w:sz w:val="18"/>
+          <w:szCs w:val="22"/>
+        </w:rPr>
+        <w:tab/>
+      </w:r>
+      <w:r>
+        <w:rPr>
+          <w:rFonts w:ascii="Monaco" w:hAnsi="Monaco" w:cs="Monaco"/>
+          <w:color w:val="000000"/>
+          <w:sz w:val="18"/>
+          <w:szCs w:val="22"/>
+        </w:rPr>
+        <w:tab/>
+        <w:t xml:space="preserve">} </w:t>
+      </w:r>
+      <w:r>
+        <w:rPr>
+          <w:rFonts w:ascii="Monaco" w:hAnsi="Monaco" w:cs="Monaco"/>
+          <w:color w:val="800080"/>
+          <w:sz w:val="18"/>
+          <w:szCs w:val="22"/>
+        </w:rPr>
+        <w:t>catch</w:t>
+      </w:r>
+      <w:r>
+        <w:rPr>
+          <w:rFonts w:ascii="Monaco" w:hAnsi="Monaco" w:cs="Monaco"/>
+          <w:color w:val="000000"/>
+          <w:sz w:val="18"/>
+          <w:szCs w:val="22"/>
+        </w:rPr>
+        <w:t>(e) {</w:t>
+      </w:r>
+    </w:p>
+    <w:p>
+      <w:pPr>
+        <w:widowControl w:val="0"/>
+        <w:autoSpaceDE w:val="0"/>
+        <w:autoSpaceDN w:val="0"/>
+        <w:adjustRightInd w:val="0"/>
+        <w:spacing w:after="0"/>
+        <w:rPr>
+          <w:rFonts w:ascii="Monaco" w:hAnsi="Monaco" w:cs="Monaco"/>
+          <w:sz w:val="18"/>
+          <w:szCs w:val="22"/>
+        </w:rPr>
+      </w:pPr>
+      <w:r>
+        <w:rPr>
+          <w:rFonts w:ascii="Monaco" w:hAnsi="Monaco" w:cs="Monaco"/>
+          <w:color w:val="000000"/>
+          <w:sz w:val="18"/>
+          <w:szCs w:val="22"/>
+        </w:rPr>
+        <w:tab/>
+      </w:r>
+      <w:r>
+        <w:rPr>
+          <w:rFonts w:ascii="Monaco" w:hAnsi="Monaco" w:cs="Monaco"/>
+          <w:color w:val="000000"/>
+          <w:sz w:val="18"/>
+          <w:szCs w:val="22"/>
+        </w:rPr>
+        <w:tab/>
+      </w:r>
+      <w:r>
+        <w:rPr>
+          <w:rFonts w:ascii="Monaco" w:hAnsi="Monaco" w:cs="Monaco"/>
+          <w:color w:val="000000"/>
+          <w:sz w:val="18"/>
+          <w:szCs w:val="22"/>
+        </w:rPr>
+        <w:tab/>
+      </w:r>
+      <w:r>
+        <w:rPr>
+          <w:rFonts w:ascii="Monaco" w:hAnsi="Monaco" w:cs="Monaco"/>
+          <w:color w:val="000000"/>
+          <w:sz w:val="18"/>
+          <w:szCs w:val="22"/>
+        </w:rPr>
+        <w:tab/>
+        <w:t>}</w:t>
+      </w:r>
+    </w:p>
+    <w:p>
+      <w:pPr>
+        <w:widowControl w:val="0"/>
+        <w:autoSpaceDE w:val="0"/>
+        <w:autoSpaceDN w:val="0"/>
+        <w:adjustRightInd w:val="0"/>
+        <w:spacing w:after="0"/>
+        <w:rPr>
+          <w:rFonts w:ascii="Monaco" w:hAnsi="Monaco" w:cs="Monaco"/>
+          <w:sz w:val="18"/>
+          <w:szCs w:val="22"/>
+        </w:rPr>
+      </w:pPr>
+      <w:r>
+        <w:rPr>
+          <w:rFonts w:ascii="Monaco" w:hAnsi="Monaco" w:cs="Monaco"/>
+          <w:color w:val="000000"/>
+          <w:sz w:val="18"/>
+          <w:szCs w:val="22"/>
+        </w:rPr>
+        <w:tab/>
+      </w:r>
+      <w:r>
+        <w:rPr>
+          <w:rFonts w:ascii="Monaco" w:hAnsi="Monaco" w:cs="Monaco"/>
+          <w:color w:val="000000"/>
+          <w:sz w:val="18"/>
+          <w:szCs w:val="22"/>
+        </w:rPr>
+        <w:tab/>
+      </w:r>
+      <w:r>
+        <w:rPr>
+          <w:rFonts w:ascii="Monaco" w:hAnsi="Monaco" w:cs="Monaco"/>
+          <w:color w:val="000000"/>
+          <w:sz w:val="18"/>
+          <w:szCs w:val="22"/>
+        </w:rPr>
+        <w:tab/>
+        <w:t>}</w:t>
+      </w:r>
+    </w:p>
+    <w:p>
+      <w:pPr>
+        <w:widowControl w:val="0"/>
+        <w:autoSpaceDE w:val="0"/>
+        <w:autoSpaceDN w:val="0"/>
+        <w:adjustRightInd w:val="0"/>
+        <w:spacing w:after="0"/>
+        <w:rPr>
+          <w:rFonts w:ascii="Monaco" w:hAnsi="Monaco" w:cs="Monaco"/>
+          <w:sz w:val="18"/>
+          <w:szCs w:val="22"/>
+        </w:rPr>
+      </w:pPr>
+      <w:r>
+        <w:rPr>
+          <w:rFonts w:ascii="Monaco" w:hAnsi="Monaco" w:cs="Monaco"/>
+          <w:color w:val="000000"/>
+          <w:sz w:val="18"/>
+          <w:szCs w:val="22"/>
+        </w:rPr>
+        <w:tab/>
+      </w:r>
+      <w:r>
+        <w:rPr>
+          <w:rFonts w:ascii="Monaco" w:hAnsi="Monaco" w:cs="Monaco"/>
+          <w:color w:val="000000"/>
+          <w:sz w:val="18"/>
+          <w:szCs w:val="22"/>
+        </w:rPr>
+        <w:tab/>
+      </w:r>
+      <w:r>
+        <w:rPr>
+          <w:rFonts w:ascii="Monaco" w:hAnsi="Monaco" w:cs="Monaco"/>
+          <w:color w:val="000000"/>
+          <w:sz w:val="18"/>
+          <w:szCs w:val="22"/>
+        </w:rPr>
+        <w:tab/>
+      </w:r>
+    </w:p>
+    <w:p>
+      <w:pPr>
+        <w:widowControl w:val="0"/>
+        <w:autoSpaceDE w:val="0"/>
+        <w:autoSpaceDN w:val="0"/>
+        <w:adjustRightInd w:val="0"/>
+        <w:spacing w:after="0"/>
+        <w:rPr>
+          <w:rFonts w:ascii="Monaco" w:hAnsi="Monaco" w:cs="Monaco"/>
+          <w:sz w:val="18"/>
+          <w:szCs w:val="22"/>
+        </w:rPr>
+      </w:pPr>
+      <w:r>
+        <w:rPr>
+          <w:rFonts w:ascii="Monaco" w:hAnsi="Monaco" w:cs="Monaco"/>
+          <w:color w:val="000000"/>
+          <w:sz w:val="18"/>
+          <w:szCs w:val="22"/>
+        </w:rPr>
+        <w:tab/>
+      </w:r>
+      <w:r>
+        <w:rPr>
+          <w:rFonts w:ascii="Monaco" w:hAnsi="Monaco" w:cs="Monaco"/>
+          <w:color w:val="000000"/>
+          <w:sz w:val="18"/>
+          <w:szCs w:val="22"/>
+        </w:rPr>
+        <w:tab/>
+      </w:r>
+      <w:r>
+        <w:rPr>
+          <w:rFonts w:ascii="Monaco" w:hAnsi="Monaco" w:cs="Monaco"/>
+          <w:color w:val="000000"/>
+          <w:sz w:val="18"/>
+          <w:szCs w:val="22"/>
+        </w:rPr>
+        <w:tab/>
+      </w:r>
+      <w:r>
+        <w:rPr>
+          <w:rFonts w:ascii="Monaco" w:hAnsi="Monaco" w:cs="Monaco"/>
+          <w:color w:val="800080"/>
+          <w:sz w:val="18"/>
+          <w:szCs w:val="22"/>
+        </w:rPr>
+        <w:t>if</w:t>
+      </w:r>
+      <w:r>
+        <w:rPr>
+          <w:rFonts w:ascii="Monaco" w:hAnsi="Monaco" w:cs="Monaco"/>
+          <w:color w:val="000000"/>
+          <w:sz w:val="18"/>
+          <w:szCs w:val="22"/>
+        </w:rPr>
+        <w:t>(controls[key].select) {</w:t>
+      </w:r>
+    </w:p>
+    <w:p>
+      <w:pPr>
+        <w:widowControl w:val="0"/>
+        <w:autoSpaceDE w:val="0"/>
+        <w:autoSpaceDN w:val="0"/>
+        <w:adjustRightInd w:val="0"/>
+        <w:spacing w:after="0"/>
+        <w:rPr>
+          <w:rFonts w:ascii="Monaco" w:hAnsi="Monaco" w:cs="Monaco"/>
+          <w:sz w:val="18"/>
+          <w:szCs w:val="22"/>
+        </w:rPr>
+      </w:pPr>
+      <w:r>
+        <w:rPr>
+          <w:rFonts w:ascii="Monaco" w:hAnsi="Monaco" w:cs="Monaco"/>
+          <w:color w:val="000000"/>
+          <w:sz w:val="18"/>
+          <w:szCs w:val="22"/>
+        </w:rPr>
+        <w:tab/>
+      </w:r>
+      <w:r>
+        <w:rPr>
+          <w:rFonts w:ascii="Monaco" w:hAnsi="Monaco" w:cs="Monaco"/>
+          <w:color w:val="000000"/>
+          <w:sz w:val="18"/>
+          <w:szCs w:val="22"/>
+        </w:rPr>
+        <w:tab/>
+      </w:r>
+      <w:r>
+        <w:rPr>
+          <w:rFonts w:ascii="Monaco" w:hAnsi="Monaco" w:cs="Monaco"/>
+          <w:color w:val="000000"/>
+          <w:sz w:val="18"/>
+          <w:szCs w:val="22"/>
+        </w:rPr>
+        <w:tab/>
+      </w:r>
+      <w:r>
+        <w:rPr>
+          <w:rFonts w:ascii="Monaco" w:hAnsi="Monaco" w:cs="Monaco"/>
+          <w:color w:val="000000"/>
+          <w:sz w:val="18"/>
+          <w:szCs w:val="22"/>
+        </w:rPr>
+        <w:tab/>
+        <w:t>obj = $(controls[key].select)</w:t>
+      </w:r>
+    </w:p>
+    <w:p>
+      <w:pPr>
+        <w:widowControl w:val="0"/>
+        <w:autoSpaceDE w:val="0"/>
+        <w:autoSpaceDN w:val="0"/>
+        <w:adjustRightInd w:val="0"/>
+        <w:spacing w:after="0"/>
+        <w:rPr>
+          <w:rFonts w:ascii="Monaco" w:hAnsi="Monaco" w:cs="Monaco"/>
+          <w:sz w:val="18"/>
+          <w:szCs w:val="22"/>
+        </w:rPr>
+      </w:pPr>
+      <w:r>
+        <w:rPr>
+          <w:rFonts w:ascii="Monaco" w:hAnsi="Monaco" w:cs="Monaco"/>
+          <w:color w:val="000000"/>
+          <w:sz w:val="18"/>
+          <w:szCs w:val="22"/>
+        </w:rPr>
+        <w:tab/>
+      </w:r>
+      <w:r>
+        <w:rPr>
+          <w:rFonts w:ascii="Monaco" w:hAnsi="Monaco" w:cs="Monaco"/>
+          <w:color w:val="000000"/>
+          <w:sz w:val="18"/>
+          <w:szCs w:val="22"/>
+        </w:rPr>
+        <w:tab/>
+      </w:r>
+      <w:r>
+        <w:rPr>
+          <w:rFonts w:ascii="Monaco" w:hAnsi="Monaco" w:cs="Monaco"/>
+          <w:color w:val="000000"/>
+          <w:sz w:val="18"/>
+          <w:szCs w:val="22"/>
+        </w:rPr>
+        <w:tab/>
+      </w:r>
+      <w:r>
+        <w:rPr>
+          <w:rFonts w:ascii="Monaco" w:hAnsi="Monaco" w:cs="Monaco"/>
+          <w:color w:val="000000"/>
+          <w:sz w:val="18"/>
+          <w:szCs w:val="22"/>
+        </w:rPr>
+        <w:tab/>
+      </w:r>
+      <w:r>
+        <w:rPr>
+          <w:rFonts w:ascii="Monaco" w:hAnsi="Monaco" w:cs="Monaco"/>
+          <w:color w:val="000000"/>
+          <w:sz w:val="18"/>
+          <w:szCs w:val="22"/>
+        </w:rPr>
+        <w:tab/>
+        <w:t xml:space="preserve">.change( </w:t>
+      </w:r>
+      <w:r>
+        <w:rPr>
+          <w:rFonts w:ascii="Monaco" w:hAnsi="Monaco" w:cs="Monaco"/>
+          <w:color w:val="800080"/>
+          <w:sz w:val="18"/>
+          <w:szCs w:val="22"/>
+        </w:rPr>
+        <w:t>function</w:t>
+      </w:r>
+      <w:r>
+        <w:rPr>
+          <w:rFonts w:ascii="Monaco" w:hAnsi="Monaco" w:cs="Monaco"/>
+          <w:color w:val="000000"/>
+          <w:sz w:val="18"/>
+          <w:szCs w:val="22"/>
+        </w:rPr>
+        <w:t>(e) {</w:t>
+      </w:r>
+    </w:p>
+    <w:p>
+      <w:pPr>
+        <w:widowControl w:val="0"/>
+        <w:autoSpaceDE w:val="0"/>
+        <w:autoSpaceDN w:val="0"/>
+        <w:adjustRightInd w:val="0"/>
+        <w:spacing w:after="0"/>
+        <w:rPr>
+          <w:rFonts w:ascii="Monaco" w:hAnsi="Monaco" w:cs="Monaco"/>
+          <w:sz w:val="18"/>
+          <w:szCs w:val="22"/>
+        </w:rPr>
+      </w:pPr>
+      <w:r>
+        <w:rPr>
+          <w:rFonts w:ascii="Monaco" w:hAnsi="Monaco" w:cs="Monaco"/>
+          <w:color w:val="000000"/>
+          <w:sz w:val="18"/>
+          <w:szCs w:val="22"/>
+        </w:rPr>
+        <w:tab/>
+      </w:r>
+      <w:r>
+        <w:rPr>
+          <w:rFonts w:ascii="Monaco" w:hAnsi="Monaco" w:cs="Monaco"/>
+          <w:color w:val="000000"/>
+          <w:sz w:val="18"/>
+          <w:szCs w:val="22"/>
+        </w:rPr>
+        <w:tab/>
+      </w:r>
+      <w:r>
+        <w:rPr>
+          <w:rFonts w:ascii="Monaco" w:hAnsi="Monaco" w:cs="Monaco"/>
+          <w:color w:val="000000"/>
+          <w:sz w:val="18"/>
+          <w:szCs w:val="22"/>
+        </w:rPr>
+        <w:tab/>
+      </w:r>
+      <w:r>
+        <w:rPr>
+          <w:rFonts w:ascii="Monaco" w:hAnsi="Monaco" w:cs="Monaco"/>
+          <w:color w:val="000000"/>
+          <w:sz w:val="18"/>
+          <w:szCs w:val="22"/>
+        </w:rPr>
+        <w:tab/>
+      </w:r>
+      <w:r>
+        <w:rPr>
+          <w:rFonts w:ascii="Monaco" w:hAnsi="Monaco" w:cs="Monaco"/>
+          <w:color w:val="000000"/>
+          <w:sz w:val="18"/>
+          <w:szCs w:val="22"/>
+        </w:rPr>
+        <w:tab/>
+      </w:r>
+      <w:r>
+        <w:rPr>
+          <w:rFonts w:ascii="Monaco" w:hAnsi="Monaco" w:cs="Monaco"/>
+          <w:color w:val="000000"/>
+          <w:sz w:val="18"/>
+          <w:szCs w:val="22"/>
+        </w:rPr>
+        <w:tab/>
+        <w:t>self.event = e;</w:t>
+      </w:r>
+    </w:p>
+    <w:p>
+      <w:pPr>
+        <w:widowControl w:val="0"/>
+        <w:autoSpaceDE w:val="0"/>
+        <w:autoSpaceDN w:val="0"/>
+        <w:adjustRightInd w:val="0"/>
+        <w:spacing w:after="0"/>
+        <w:rPr>
+          <w:rFonts w:ascii="Monaco" w:hAnsi="Monaco" w:cs="Monaco"/>
+          <w:sz w:val="18"/>
+          <w:szCs w:val="22"/>
+        </w:rPr>
+      </w:pPr>
+      <w:r>
+        <w:rPr>
+          <w:rFonts w:ascii="Monaco" w:hAnsi="Monaco" w:cs="Monaco"/>
+          <w:color w:val="000000"/>
+          <w:sz w:val="18"/>
+          <w:szCs w:val="22"/>
+        </w:rPr>
+        <w:tab/>
+      </w:r>
+      <w:r>
+        <w:rPr>
+          <w:rFonts w:ascii="Monaco" w:hAnsi="Monaco" w:cs="Monaco"/>
+          <w:color w:val="000000"/>
+          <w:sz w:val="18"/>
+          <w:szCs w:val="22"/>
+        </w:rPr>
+        <w:tab/>
+      </w:r>
+      <w:r>
+        <w:rPr>
+          <w:rFonts w:ascii="Monaco" w:hAnsi="Monaco" w:cs="Monaco"/>
+          <w:color w:val="000000"/>
+          <w:sz w:val="18"/>
+          <w:szCs w:val="22"/>
+        </w:rPr>
+        <w:tab/>
+      </w:r>
+      <w:r>
+        <w:rPr>
+          <w:rFonts w:ascii="Monaco" w:hAnsi="Monaco" w:cs="Monaco"/>
+          <w:color w:val="000000"/>
+          <w:sz w:val="18"/>
+          <w:szCs w:val="22"/>
+        </w:rPr>
+        <w:tab/>
+      </w:r>
+      <w:r>
+        <w:rPr>
+          <w:rFonts w:ascii="Monaco" w:hAnsi="Monaco" w:cs="Monaco"/>
+          <w:color w:val="000000"/>
+          <w:sz w:val="18"/>
+          <w:szCs w:val="22"/>
+        </w:rPr>
+        <w:tab/>
+      </w:r>
+      <w:r>
+        <w:rPr>
+          <w:rFonts w:ascii="Monaco" w:hAnsi="Monaco" w:cs="Monaco"/>
+          <w:color w:val="000000"/>
+          <w:sz w:val="18"/>
+          <w:szCs w:val="22"/>
+        </w:rPr>
+        <w:tab/>
+        <w:t>self.</w:t>
+      </w:r>
+      <w:r>
+        <w:rPr>
+          <w:rFonts w:ascii="Monaco" w:hAnsi="Monaco" w:cs="Monaco"/>
+          <w:color w:val="000000"/>
+          <w:sz w:val="18"/>
+          <w:szCs w:val="22"/>
+        </w:rPr>
+        <w:t>toolbar_click</w:t>
+      </w:r>
+      <w:r>
+        <w:rPr>
+          <w:rFonts w:ascii="Monaco" w:hAnsi="Monaco" w:cs="Monaco"/>
+          <w:color w:val="000000"/>
+          <w:sz w:val="18"/>
+          <w:szCs w:val="22"/>
+        </w:rPr>
+        <w:t>(</w:t>
+      </w:r>
+      <w:r>
+        <w:rPr>
+          <w:rFonts w:ascii="Monaco" w:hAnsi="Monaco" w:cs="Monaco"/>
+          <w:color w:val="800080"/>
+          <w:sz w:val="18"/>
+          <w:szCs w:val="22"/>
+        </w:rPr>
+        <w:t>this</w:t>
+      </w:r>
+      <w:r>
+        <w:rPr>
+          <w:rFonts w:ascii="Monaco" w:hAnsi="Monaco" w:cs="Monaco"/>
+          <w:color w:val="000000"/>
+          <w:sz w:val="18"/>
+          <w:szCs w:val="22"/>
+        </w:rPr>
+        <w:t>, controls[</w:t>
+      </w:r>
+      <w:r>
+        <w:rPr>
+          <w:rFonts w:ascii="Monaco" w:hAnsi="Monaco" w:cs="Monaco"/>
+          <w:color w:val="800080"/>
+          <w:sz w:val="18"/>
+          <w:szCs w:val="22"/>
+        </w:rPr>
+        <w:t>this</w:t>
+      </w:r>
+      <w:r>
+        <w:rPr>
+          <w:rFonts w:ascii="Monaco" w:hAnsi="Monaco" w:cs="Monaco"/>
+          <w:color w:val="000000"/>
+          <w:sz w:val="18"/>
+          <w:szCs w:val="22"/>
+        </w:rPr>
+        <w:t xml:space="preserve">.className]); </w:t>
+      </w:r>
+    </w:p>
+    <w:p>
+      <w:pPr>
+        <w:widowControl w:val="0"/>
+        <w:autoSpaceDE w:val="0"/>
+        <w:autoSpaceDN w:val="0"/>
+        <w:adjustRightInd w:val="0"/>
+        <w:spacing w:after="0"/>
+        <w:rPr>
+          <w:rFonts w:ascii="Monaco" w:hAnsi="Monaco" w:cs="Monaco"/>
+          <w:sz w:val="18"/>
+          <w:szCs w:val="22"/>
+        </w:rPr>
+      </w:pPr>
+      <w:r>
+        <w:rPr>
+          <w:rFonts w:ascii="Monaco" w:hAnsi="Monaco" w:cs="Monaco"/>
+          <w:color w:val="000000"/>
+          <w:sz w:val="18"/>
+          <w:szCs w:val="22"/>
+        </w:rPr>
+        <w:tab/>
+      </w:r>
+      <w:r>
+        <w:rPr>
+          <w:rFonts w:ascii="Monaco" w:hAnsi="Monaco" w:cs="Monaco"/>
+          <w:color w:val="000000"/>
+          <w:sz w:val="18"/>
+          <w:szCs w:val="22"/>
+        </w:rPr>
+        <w:tab/>
+      </w:r>
+      <w:r>
+        <w:rPr>
+          <w:rFonts w:ascii="Monaco" w:hAnsi="Monaco" w:cs="Monaco"/>
+          <w:color w:val="000000"/>
+          <w:sz w:val="18"/>
+          <w:szCs w:val="22"/>
+        </w:rPr>
+        <w:tab/>
+      </w:r>
+      <w:r>
+        <w:rPr>
+          <w:rFonts w:ascii="Monaco" w:hAnsi="Monaco" w:cs="Monaco"/>
+          <w:color w:val="000000"/>
+          <w:sz w:val="18"/>
+          <w:szCs w:val="22"/>
+        </w:rPr>
+        <w:tab/>
+      </w:r>
+      <w:r>
+        <w:rPr>
+          <w:rFonts w:ascii="Monaco" w:hAnsi="Monaco" w:cs="Monaco"/>
+          <w:color w:val="000000"/>
+          <w:sz w:val="18"/>
+          <w:szCs w:val="22"/>
+        </w:rPr>
+        <w:tab/>
+      </w:r>
+      <w:r>
+        <w:rPr>
+          <w:rFonts w:ascii="Monaco" w:hAnsi="Monaco" w:cs="Monaco"/>
+          <w:color w:val="000000"/>
+          <w:sz w:val="18"/>
+          <w:szCs w:val="22"/>
+        </w:rPr>
+        <w:tab/>
+      </w:r>
+      <w:r>
+        <w:rPr>
+          <w:rFonts w:ascii="Monaco" w:hAnsi="Monaco" w:cs="Monaco"/>
+          <w:color w:val="800080"/>
+          <w:sz w:val="18"/>
+          <w:szCs w:val="22"/>
+        </w:rPr>
+        <w:t>return</w:t>
+      </w:r>
+      <w:r>
+        <w:rPr>
+          <w:rFonts w:ascii="Monaco" w:hAnsi="Monaco" w:cs="Monaco"/>
+          <w:color w:val="000000"/>
+          <w:sz w:val="18"/>
+          <w:szCs w:val="22"/>
+        </w:rPr>
+        <w:t xml:space="preserve"> </w:t>
+      </w:r>
+      <w:r>
+        <w:rPr>
+          <w:rFonts w:ascii="Monaco" w:hAnsi="Monaco" w:cs="Monaco"/>
+          <w:color w:val="800080"/>
+          <w:sz w:val="18"/>
+          <w:szCs w:val="22"/>
+        </w:rPr>
+        <w:t>false</w:t>
+      </w:r>
+      <w:r>
+        <w:rPr>
+          <w:rFonts w:ascii="Monaco" w:hAnsi="Monaco" w:cs="Monaco"/>
+          <w:color w:val="000000"/>
+          <w:sz w:val="18"/>
+          <w:szCs w:val="22"/>
+        </w:rPr>
+        <w:t>;</w:t>
+      </w:r>
+    </w:p>
+    <w:p>
+      <w:pPr>
+        <w:widowControl w:val="0"/>
+        <w:autoSpaceDE w:val="0"/>
+        <w:autoSpaceDN w:val="0"/>
+        <w:adjustRightInd w:val="0"/>
+        <w:spacing w:after="0"/>
+        <w:rPr>
+          <w:rFonts w:ascii="Monaco" w:hAnsi="Monaco" w:cs="Monaco"/>
+          <w:sz w:val="18"/>
+          <w:szCs w:val="22"/>
+        </w:rPr>
+      </w:pPr>
+      <w:r>
+        <w:rPr>
+          <w:rFonts w:ascii="Monaco" w:hAnsi="Monaco" w:cs="Monaco"/>
+          <w:color w:val="000000"/>
+          <w:sz w:val="18"/>
+          <w:szCs w:val="22"/>
+        </w:rPr>
+        <w:tab/>
+      </w:r>
+      <w:r>
+        <w:rPr>
+          <w:rFonts w:ascii="Monaco" w:hAnsi="Monaco" w:cs="Monaco"/>
+          <w:color w:val="000000"/>
+          <w:sz w:val="18"/>
+          <w:szCs w:val="22"/>
+        </w:rPr>
+        <w:tab/>
+      </w:r>
+      <w:r>
+        <w:rPr>
+          <w:rFonts w:ascii="Monaco" w:hAnsi="Monaco" w:cs="Monaco"/>
+          <w:color w:val="000000"/>
+          <w:sz w:val="18"/>
+          <w:szCs w:val="22"/>
+        </w:rPr>
+        <w:tab/>
+      </w:r>
+      <w:r>
+        <w:rPr>
+          <w:rFonts w:ascii="Monaco" w:hAnsi="Monaco" w:cs="Monaco"/>
+          <w:color w:val="000000"/>
+          <w:sz w:val="18"/>
+          <w:szCs w:val="22"/>
+        </w:rPr>
+        <w:tab/>
+      </w:r>
+      <w:r>
+        <w:rPr>
+          <w:rFonts w:ascii="Monaco" w:hAnsi="Monaco" w:cs="Monaco"/>
+          <w:color w:val="000000"/>
+          <w:sz w:val="18"/>
+          <w:szCs w:val="22"/>
+        </w:rPr>
+        <w:tab/>
+        <w:t>});</w:t>
+      </w:r>
+    </w:p>
+    <w:p>
+      <w:pPr>
+        <w:widowControl w:val="0"/>
+        <w:autoSpaceDE w:val="0"/>
+        <w:autoSpaceDN w:val="0"/>
+        <w:adjustRightInd w:val="0"/>
+        <w:spacing w:after="0"/>
+        <w:rPr>
+          <w:rFonts w:ascii="Monaco" w:hAnsi="Monaco" w:cs="Monaco"/>
+          <w:sz w:val="18"/>
+          <w:szCs w:val="22"/>
+        </w:rPr>
+      </w:pPr>
+      <w:r>
+        <w:rPr>
+          <w:rFonts w:ascii="Monaco" w:hAnsi="Monaco" w:cs="Monaco"/>
+          <w:color w:val="000000"/>
+          <w:sz w:val="18"/>
+          <w:szCs w:val="22"/>
+        </w:rPr>
+        <w:tab/>
+      </w:r>
+      <w:r>
+        <w:rPr>
+          <w:rFonts w:ascii="Monaco" w:hAnsi="Monaco" w:cs="Monaco"/>
+          <w:color w:val="000000"/>
+          <w:sz w:val="18"/>
+          <w:szCs w:val="22"/>
+        </w:rPr>
+        <w:tab/>
+      </w:r>
+      <w:r>
+        <w:rPr>
+          <w:rFonts w:ascii="Monaco" w:hAnsi="Monaco" w:cs="Monaco"/>
+          <w:color w:val="000000"/>
+          <w:sz w:val="18"/>
+          <w:szCs w:val="22"/>
+        </w:rPr>
+        <w:tab/>
+        <w:t xml:space="preserve">} </w:t>
+      </w:r>
+      <w:r>
+        <w:rPr>
+          <w:rFonts w:ascii="Monaco" w:hAnsi="Monaco" w:cs="Monaco"/>
+          <w:color w:val="800080"/>
+          <w:sz w:val="18"/>
+          <w:szCs w:val="22"/>
+        </w:rPr>
+        <w:t>else</w:t>
+      </w:r>
+      <w:r>
+        <w:rPr>
+          <w:rFonts w:ascii="Monaco" w:hAnsi="Monaco" w:cs="Monaco"/>
+          <w:color w:val="000000"/>
+          <w:sz w:val="18"/>
+          <w:szCs w:val="22"/>
+        </w:rPr>
+        <w:t xml:space="preserve"> {</w:t>
+      </w:r>
+    </w:p>
+    <w:p>
+      <w:pPr>
+        <w:widowControl w:val="0"/>
+        <w:autoSpaceDE w:val="0"/>
+        <w:autoSpaceDN w:val="0"/>
+        <w:adjustRightInd w:val="0"/>
+        <w:spacing w:after="0"/>
+        <w:rPr>
+          <w:rFonts w:ascii="Monaco" w:hAnsi="Monaco" w:cs="Monaco"/>
+          <w:sz w:val="18"/>
+          <w:szCs w:val="22"/>
+        </w:rPr>
+      </w:pPr>
+      <w:r>
+        <w:rPr>
+          <w:rFonts w:ascii="Monaco" w:hAnsi="Monaco" w:cs="Monaco"/>
+          <w:color w:val="000000"/>
+          <w:sz w:val="18"/>
+          <w:szCs w:val="22"/>
+        </w:rPr>
+        <w:tab/>
+      </w:r>
+      <w:r>
+        <w:rPr>
+          <w:rFonts w:ascii="Monaco" w:hAnsi="Monaco" w:cs="Monaco"/>
+          <w:color w:val="000000"/>
+          <w:sz w:val="18"/>
+          <w:szCs w:val="22"/>
+        </w:rPr>
+        <w:tab/>
+      </w:r>
+      <w:r>
+        <w:rPr>
+          <w:rFonts w:ascii="Monaco" w:hAnsi="Monaco" w:cs="Monaco"/>
+          <w:color w:val="000000"/>
+          <w:sz w:val="18"/>
+          <w:szCs w:val="22"/>
+        </w:rPr>
+        <w:tab/>
+      </w:r>
+      <w:r>
+        <w:rPr>
+          <w:rFonts w:ascii="Monaco" w:hAnsi="Monaco" w:cs="Monaco"/>
+          <w:color w:val="000000"/>
+          <w:sz w:val="18"/>
+          <w:szCs w:val="22"/>
+        </w:rPr>
+        <w:tab/>
+        <w:t>obj = $(</w:t>
+      </w:r>
+      <w:r>
+        <w:rPr>
+          <w:rFonts w:ascii="Monaco" w:hAnsi="Monaco" w:cs="Monaco"/>
+          <w:color w:val="0000FF"/>
+          <w:sz w:val="18"/>
+          <w:szCs w:val="22"/>
+        </w:rPr>
+        <w:t>"&lt;a href='#'&gt;&lt;/a&gt;"</w:t>
+      </w:r>
+      <w:r>
+        <w:rPr>
+          <w:rFonts w:ascii="Monaco" w:hAnsi="Monaco" w:cs="Monaco"/>
+          <w:color w:val="000000"/>
+          <w:sz w:val="18"/>
+          <w:szCs w:val="22"/>
+        </w:rPr>
+        <w:t>)</w:t>
+      </w:r>
+    </w:p>
+    <w:p>
+      <w:pPr>
+        <w:widowControl w:val="0"/>
+        <w:autoSpaceDE w:val="0"/>
+        <w:autoSpaceDN w:val="0"/>
+        <w:adjustRightInd w:val="0"/>
+        <w:spacing w:after="0"/>
+        <w:rPr>
+          <w:rFonts w:ascii="Monaco" w:hAnsi="Monaco" w:cs="Monaco"/>
+          <w:sz w:val="18"/>
+          <w:szCs w:val="22"/>
+        </w:rPr>
+      </w:pPr>
+      <w:r>
+        <w:rPr>
+          <w:rFonts w:ascii="Monaco" w:hAnsi="Monaco" w:cs="Monaco"/>
+          <w:color w:val="000000"/>
+          <w:sz w:val="18"/>
+          <w:szCs w:val="22"/>
+        </w:rPr>
+        <w:tab/>
+      </w:r>
+      <w:r>
+        <w:rPr>
+          <w:rFonts w:ascii="Monaco" w:hAnsi="Monaco" w:cs="Monaco"/>
+          <w:color w:val="000000"/>
+          <w:sz w:val="18"/>
+          <w:szCs w:val="22"/>
+        </w:rPr>
+        <w:tab/>
+      </w:r>
+      <w:r>
+        <w:rPr>
+          <w:rFonts w:ascii="Monaco" w:hAnsi="Monaco" w:cs="Monaco"/>
+          <w:color w:val="000000"/>
+          <w:sz w:val="18"/>
+          <w:szCs w:val="22"/>
+        </w:rPr>
+        <w:tab/>
+      </w:r>
+      <w:r>
+        <w:rPr>
+          <w:rFonts w:ascii="Monaco" w:hAnsi="Monaco" w:cs="Monaco"/>
+          <w:color w:val="000000"/>
+          <w:sz w:val="18"/>
+          <w:szCs w:val="22"/>
+        </w:rPr>
+        <w:tab/>
+      </w:r>
+      <w:r>
+        <w:rPr>
+          <w:rFonts w:ascii="Monaco" w:hAnsi="Monaco" w:cs="Monaco"/>
+          <w:color w:val="000000"/>
+          <w:sz w:val="18"/>
+          <w:szCs w:val="22"/>
+        </w:rPr>
+        <w:tab/>
+        <w:t>.attr(</w:t>
+      </w:r>
+      <w:r>
+        <w:rPr>
+          <w:rFonts w:ascii="Monaco" w:hAnsi="Monaco" w:cs="Monaco"/>
+          <w:color w:val="0000FF"/>
+          <w:sz w:val="18"/>
+          <w:szCs w:val="22"/>
+        </w:rPr>
+        <w:t>'title'</w:t>
+      </w:r>
+      <w:r>
+        <w:rPr>
+          <w:rFonts w:ascii="Monaco" w:hAnsi="Monaco" w:cs="Monaco"/>
+          <w:color w:val="000000"/>
+          <w:sz w:val="18"/>
+          <w:szCs w:val="22"/>
+        </w:rPr>
+        <w:t>, (controls[key].hint) ? controls[key].hint : key)</w:t>
+      </w:r>
+    </w:p>
+    <w:p>
+      <w:pPr>
+        <w:widowControl w:val="0"/>
+        <w:autoSpaceDE w:val="0"/>
+        <w:autoSpaceDN w:val="0"/>
+        <w:adjustRightInd w:val="0"/>
+        <w:spacing w:after="0"/>
+        <w:rPr>
+          <w:rFonts w:ascii="Monaco" w:hAnsi="Monaco" w:cs="Monaco"/>
+          <w:sz w:val="18"/>
+          <w:szCs w:val="22"/>
+        </w:rPr>
+      </w:pPr>
+      <w:r>
+        <w:rPr>
+          <w:rFonts w:ascii="Monaco" w:hAnsi="Monaco" w:cs="Monaco"/>
+          <w:color w:val="000000"/>
+          <w:sz w:val="18"/>
+          <w:szCs w:val="22"/>
+        </w:rPr>
+        <w:tab/>
+      </w:r>
+      <w:r>
+        <w:rPr>
+          <w:rFonts w:ascii="Monaco" w:hAnsi="Monaco" w:cs="Monaco"/>
+          <w:color w:val="000000"/>
+          <w:sz w:val="18"/>
+          <w:szCs w:val="22"/>
+        </w:rPr>
+        <w:tab/>
+      </w:r>
+      <w:r>
+        <w:rPr>
+          <w:rFonts w:ascii="Monaco" w:hAnsi="Monaco" w:cs="Monaco"/>
+          <w:color w:val="000000"/>
+          <w:sz w:val="18"/>
+          <w:szCs w:val="22"/>
+        </w:rPr>
+        <w:tab/>
+      </w:r>
+      <w:r>
+        <w:rPr>
+          <w:rFonts w:ascii="Monaco" w:hAnsi="Monaco" w:cs="Monaco"/>
+          <w:color w:val="000000"/>
+          <w:sz w:val="18"/>
+          <w:szCs w:val="22"/>
+        </w:rPr>
+        <w:tab/>
+      </w:r>
+      <w:r>
+        <w:rPr>
+          <w:rFonts w:ascii="Monaco" w:hAnsi="Monaco" w:cs="Monaco"/>
+          <w:color w:val="000000"/>
+          <w:sz w:val="18"/>
+          <w:szCs w:val="22"/>
+        </w:rPr>
+        <w:tab/>
+        <w:t>.attr(</w:t>
+      </w:r>
+      <w:r>
+        <w:rPr>
+          <w:rFonts w:ascii="Monaco" w:hAnsi="Monaco" w:cs="Monaco"/>
+          <w:color w:val="0000FF"/>
+          <w:sz w:val="18"/>
+          <w:szCs w:val="22"/>
+        </w:rPr>
+        <w:t>'rel'</w:t>
+      </w:r>
+      <w:r>
+        <w:rPr>
+          <w:rFonts w:ascii="Monaco" w:hAnsi="Monaco" w:cs="Monaco"/>
+          <w:color w:val="000000"/>
+          <w:sz w:val="18"/>
+          <w:szCs w:val="22"/>
+        </w:rPr>
+        <w:t>, key)</w:t>
+      </w:r>
+    </w:p>
+    <w:p>
+      <w:pPr>
+        <w:widowControl w:val="0"/>
+        <w:autoSpaceDE w:val="0"/>
+        <w:autoSpaceDN w:val="0"/>
+        <w:adjustRightInd w:val="0"/>
+        <w:spacing w:after="0"/>
+        <w:rPr>
+          <w:rFonts w:ascii="Monaco" w:hAnsi="Monaco" w:cs="Monaco"/>
+          <w:sz w:val="18"/>
+          <w:szCs w:val="22"/>
+        </w:rPr>
+      </w:pPr>
+      <w:r>
+        <w:rPr>
+          <w:rFonts w:ascii="Monaco" w:hAnsi="Monaco" w:cs="Monaco"/>
+          <w:color w:val="000000"/>
+          <w:sz w:val="18"/>
+          <w:szCs w:val="22"/>
+        </w:rPr>
+        <w:tab/>
+      </w:r>
+      <w:r>
+        <w:rPr>
+          <w:rFonts w:ascii="Monaco" w:hAnsi="Monaco" w:cs="Monaco"/>
+          <w:color w:val="000000"/>
+          <w:sz w:val="18"/>
+          <w:szCs w:val="22"/>
+        </w:rPr>
+        <w:tab/>
+      </w:r>
+      <w:r>
+        <w:rPr>
+          <w:rFonts w:ascii="Monaco" w:hAnsi="Monaco" w:cs="Monaco"/>
+          <w:color w:val="000000"/>
+          <w:sz w:val="18"/>
+          <w:szCs w:val="22"/>
+        </w:rPr>
+        <w:tab/>
+      </w:r>
+      <w:r>
+        <w:rPr>
+          <w:rFonts w:ascii="Monaco" w:hAnsi="Monaco" w:cs="Monaco"/>
+          <w:color w:val="000000"/>
+          <w:sz w:val="18"/>
+          <w:szCs w:val="22"/>
+        </w:rPr>
+        <w:tab/>
+      </w:r>
+      <w:r>
+        <w:rPr>
+          <w:rFonts w:ascii="Monaco" w:hAnsi="Monaco" w:cs="Monaco"/>
+          <w:color w:val="000000"/>
+          <w:sz w:val="18"/>
+          <w:szCs w:val="22"/>
+        </w:rPr>
+        <w:tab/>
+        <w:t>.click</w:t>
+      </w:r>
+      <w:r>
+        <w:rPr>
+          <w:rFonts w:ascii="Monaco" w:hAnsi="Monaco" w:cs="Monaco"/>
+          <w:color w:val="000000"/>
+          <w:sz w:val="18"/>
+          <w:szCs w:val="22"/>
+        </w:rPr>
+        <w:t xml:space="preserve">( </w:t>
+      </w:r>
+      <w:r>
+        <w:rPr>
+          <w:rFonts w:ascii="Monaco" w:hAnsi="Monaco" w:cs="Monaco"/>
+          <w:color w:val="800080"/>
+          <w:sz w:val="18"/>
+          <w:szCs w:val="22"/>
+        </w:rPr>
+        <w:t>function</w:t>
+      </w:r>
+      <w:r>
+        <w:rPr>
+          <w:rFonts w:ascii="Monaco" w:hAnsi="Monaco" w:cs="Monaco"/>
+          <w:color w:val="000000"/>
+          <w:sz w:val="18"/>
+          <w:szCs w:val="22"/>
+        </w:rPr>
+        <w:t>(e) {</w:t>
+      </w:r>
+    </w:p>
+    <w:p>
+      <w:pPr>
+        <w:widowControl w:val="0"/>
+        <w:autoSpaceDE w:val="0"/>
+        <w:autoSpaceDN w:val="0"/>
+        <w:adjustRightInd w:val="0"/>
+        <w:spacing w:after="0"/>
+        <w:rPr>
+          <w:rFonts w:ascii="Monaco" w:hAnsi="Monaco" w:cs="Monaco"/>
+          <w:sz w:val="18"/>
+          <w:szCs w:val="22"/>
+        </w:rPr>
+      </w:pPr>
+      <w:r>
+        <w:rPr>
+          <w:rFonts w:ascii="Monaco" w:hAnsi="Monaco" w:cs="Monaco"/>
+          <w:color w:val="000000"/>
+          <w:sz w:val="18"/>
+          <w:szCs w:val="22"/>
+        </w:rPr>
+        <w:tab/>
+      </w:r>
+      <w:r>
+        <w:rPr>
+          <w:rFonts w:ascii="Monaco" w:hAnsi="Monaco" w:cs="Monaco"/>
+          <w:color w:val="000000"/>
+          <w:sz w:val="18"/>
+          <w:szCs w:val="22"/>
+        </w:rPr>
+        <w:tab/>
+      </w:r>
+      <w:r>
+        <w:rPr>
+          <w:rFonts w:ascii="Monaco" w:hAnsi="Monaco" w:cs="Monaco"/>
+          <w:color w:val="000000"/>
+          <w:sz w:val="18"/>
+          <w:szCs w:val="22"/>
+        </w:rPr>
+        <w:tab/>
+      </w:r>
+      <w:r>
+        <w:rPr>
+          <w:rFonts w:ascii="Monaco" w:hAnsi="Monaco" w:cs="Monaco"/>
+          <w:color w:val="000000"/>
+          <w:sz w:val="18"/>
+          <w:szCs w:val="22"/>
+        </w:rPr>
+        <w:tab/>
+      </w:r>
+      <w:r>
+        <w:rPr>
+          <w:rFonts w:ascii="Monaco" w:hAnsi="Monaco" w:cs="Monaco"/>
+          <w:color w:val="000000"/>
+          <w:sz w:val="18"/>
+          <w:szCs w:val="22"/>
+        </w:rPr>
+        <w:tab/>
+      </w:r>
+      <w:r>
+        <w:rPr>
+          <w:rFonts w:ascii="Monaco" w:hAnsi="Monaco" w:cs="Monaco"/>
+          <w:color w:val="000000"/>
+          <w:sz w:val="18"/>
+          <w:szCs w:val="22"/>
+        </w:rPr>
+        <w:tab/>
+        <w:t>self.event = e;</w:t>
+      </w:r>
+    </w:p>
+    <w:p>
+      <w:pPr>
+        <w:widowControl w:val="0"/>
+        <w:autoSpaceDE w:val="0"/>
+        <w:autoSpaceDN w:val="0"/>
+        <w:adjustRightInd w:val="0"/>
+        <w:spacing w:after="0"/>
+        <w:rPr>
+          <w:rFonts w:ascii="Monaco" w:hAnsi="Monaco" w:cs="Monaco"/>
+          <w:sz w:val="18"/>
+          <w:szCs w:val="22"/>
+        </w:rPr>
+      </w:pPr>
+      <w:r>
+        <w:rPr>
+          <w:rFonts w:ascii="Monaco" w:hAnsi="Monaco" w:cs="Monaco"/>
+          <w:color w:val="000000"/>
+          <w:sz w:val="18"/>
+          <w:szCs w:val="22"/>
+        </w:rPr>
+        <w:tab/>
+      </w:r>
+      <w:r>
+        <w:rPr>
+          <w:rFonts w:ascii="Monaco" w:hAnsi="Monaco" w:cs="Monaco"/>
+          <w:color w:val="000000"/>
+          <w:sz w:val="18"/>
+          <w:szCs w:val="22"/>
+        </w:rPr>
+        <w:tab/>
+      </w:r>
+      <w:r>
+        <w:rPr>
+          <w:rFonts w:ascii="Monaco" w:hAnsi="Monaco" w:cs="Monaco"/>
+          <w:color w:val="000000"/>
+          <w:sz w:val="18"/>
+          <w:szCs w:val="22"/>
+        </w:rPr>
+        <w:tab/>
+      </w:r>
+      <w:r>
+        <w:rPr>
+          <w:rFonts w:ascii="Monaco" w:hAnsi="Monaco" w:cs="Monaco"/>
+          <w:color w:val="000000"/>
+          <w:sz w:val="18"/>
+          <w:szCs w:val="22"/>
+        </w:rPr>
+        <w:tab/>
+      </w:r>
+      <w:r>
+        <w:rPr>
+          <w:rFonts w:ascii="Monaco" w:hAnsi="Monaco" w:cs="Monaco"/>
+          <w:color w:val="000000"/>
+          <w:sz w:val="18"/>
+          <w:szCs w:val="22"/>
+        </w:rPr>
+        <w:tab/>
+      </w:r>
+      <w:r>
+        <w:rPr>
+          <w:rFonts w:ascii="Monaco" w:hAnsi="Monaco" w:cs="Monaco"/>
+          <w:color w:val="000000"/>
+          <w:sz w:val="18"/>
+          <w:szCs w:val="22"/>
+        </w:rPr>
+        <w:tab/>
+        <w:t>self.toolbar_click</w:t>
+      </w:r>
+      <w:r>
+        <w:rPr>
+          <w:rFonts w:ascii="Monaco" w:hAnsi="Monaco" w:cs="Monaco"/>
+          <w:color w:val="000000"/>
+          <w:sz w:val="18"/>
+          <w:szCs w:val="22"/>
+        </w:rPr>
+        <w:t>(</w:t>
+      </w:r>
+      <w:r>
+        <w:rPr>
+          <w:rFonts w:ascii="Monaco" w:hAnsi="Monaco" w:cs="Monaco"/>
+          <w:color w:val="800080"/>
+          <w:sz w:val="18"/>
+          <w:szCs w:val="22"/>
+        </w:rPr>
+        <w:t>this</w:t>
+      </w:r>
+      <w:r>
+        <w:rPr>
+          <w:rFonts w:ascii="Monaco" w:hAnsi="Monaco" w:cs="Monaco"/>
+          <w:color w:val="000000"/>
+          <w:sz w:val="18"/>
+          <w:szCs w:val="22"/>
+        </w:rPr>
+        <w:t>, controls[</w:t>
+      </w:r>
+      <w:r>
+        <w:rPr>
+          <w:rFonts w:ascii="Monaco" w:hAnsi="Monaco" w:cs="Monaco"/>
+          <w:color w:val="800080"/>
+          <w:sz w:val="18"/>
+          <w:szCs w:val="22"/>
+        </w:rPr>
+        <w:t>this</w:t>
+      </w:r>
+      <w:r>
+        <w:rPr>
+          <w:rFonts w:ascii="Monaco" w:hAnsi="Monaco" w:cs="Monaco"/>
+          <w:color w:val="000000"/>
+          <w:sz w:val="18"/>
+          <w:szCs w:val="22"/>
+        </w:rPr>
+        <w:t xml:space="preserve">.rel]); </w:t>
+      </w:r>
+    </w:p>
+    <w:p>
+      <w:pPr>
+        <w:widowControl w:val="0"/>
+        <w:autoSpaceDE w:val="0"/>
+        <w:autoSpaceDN w:val="0"/>
+        <w:adjustRightInd w:val="0"/>
+        <w:spacing w:after="0"/>
+        <w:rPr>
+          <w:rFonts w:ascii="Monaco" w:hAnsi="Monaco" w:cs="Monaco"/>
+          <w:sz w:val="18"/>
+          <w:szCs w:val="22"/>
+        </w:rPr>
+      </w:pPr>
+      <w:r>
+        <w:rPr>
+          <w:rFonts w:ascii="Monaco" w:hAnsi="Monaco" w:cs="Monaco"/>
+          <w:color w:val="000000"/>
+          <w:sz w:val="18"/>
+          <w:szCs w:val="22"/>
+        </w:rPr>
+        <w:tab/>
+      </w:r>
+      <w:r>
+        <w:rPr>
+          <w:rFonts w:ascii="Monaco" w:hAnsi="Monaco" w:cs="Monaco"/>
+          <w:color w:val="000000"/>
+          <w:sz w:val="18"/>
+          <w:szCs w:val="22"/>
+        </w:rPr>
+        <w:tab/>
+      </w:r>
+      <w:r>
+        <w:rPr>
+          <w:rFonts w:ascii="Monaco" w:hAnsi="Monaco" w:cs="Monaco"/>
+          <w:color w:val="000000"/>
+          <w:sz w:val="18"/>
+          <w:szCs w:val="22"/>
+        </w:rPr>
+        <w:tab/>
+      </w:r>
+      <w:r>
+        <w:rPr>
+          <w:rFonts w:ascii="Monaco" w:hAnsi="Monaco" w:cs="Monaco"/>
+          <w:color w:val="000000"/>
+          <w:sz w:val="18"/>
+          <w:szCs w:val="22"/>
+        </w:rPr>
+        <w:tab/>
+      </w:r>
+      <w:r>
+        <w:rPr>
+          <w:rFonts w:ascii="Monaco" w:hAnsi="Monaco" w:cs="Monaco"/>
+          <w:color w:val="000000"/>
+          <w:sz w:val="18"/>
+          <w:szCs w:val="22"/>
+        </w:rPr>
+        <w:tab/>
+      </w:r>
+      <w:r>
+        <w:rPr>
+          <w:rFonts w:ascii="Monaco" w:hAnsi="Monaco" w:cs="Monaco"/>
+          <w:color w:val="000000"/>
+          <w:sz w:val="18"/>
+          <w:szCs w:val="22"/>
+        </w:rPr>
+        <w:tab/>
+      </w:r>
+      <w:r>
+        <w:rPr>
+          <w:rFonts w:ascii="Monaco" w:hAnsi="Monaco" w:cs="Monaco"/>
+          <w:color w:val="800080"/>
+          <w:sz w:val="18"/>
+          <w:szCs w:val="22"/>
+        </w:rPr>
+        <w:t>return</w:t>
+      </w:r>
+      <w:r>
+        <w:rPr>
+          <w:rFonts w:ascii="Monaco" w:hAnsi="Monaco" w:cs="Monaco"/>
+          <w:color w:val="000000"/>
+          <w:sz w:val="18"/>
+          <w:szCs w:val="22"/>
+        </w:rPr>
+        <w:t xml:space="preserve"> </w:t>
+      </w:r>
+      <w:r>
+        <w:rPr>
+          <w:rFonts w:ascii="Monaco" w:hAnsi="Monaco" w:cs="Monaco"/>
+          <w:color w:val="800080"/>
+          <w:sz w:val="18"/>
+          <w:szCs w:val="22"/>
+        </w:rPr>
+        <w:t>false</w:t>
+      </w:r>
+      <w:r>
+        <w:rPr>
+          <w:rFonts w:ascii="Monaco" w:hAnsi="Monaco" w:cs="Monaco"/>
+          <w:color w:val="000000"/>
+          <w:sz w:val="18"/>
+          <w:szCs w:val="22"/>
+        </w:rPr>
+        <w:t>;</w:t>
+      </w:r>
+    </w:p>
+    <w:p>
+      <w:pPr>
+        <w:widowControl w:val="0"/>
+        <w:autoSpaceDE w:val="0"/>
+        <w:autoSpaceDN w:val="0"/>
+        <w:adjustRightInd w:val="0"/>
+        <w:spacing w:after="0"/>
+        <w:rPr>
+          <w:rFonts w:ascii="Monaco" w:hAnsi="Monaco" w:cs="Monaco"/>
+          <w:sz w:val="18"/>
+          <w:szCs w:val="22"/>
+        </w:rPr>
+      </w:pPr>
+      <w:r>
+        <w:rPr>
+          <w:rFonts w:ascii="Monaco" w:hAnsi="Monaco" w:cs="Monaco"/>
+          <w:color w:val="000000"/>
+          <w:sz w:val="18"/>
+          <w:szCs w:val="22"/>
+        </w:rPr>
+        <w:tab/>
+      </w:r>
+      <w:r>
+        <w:rPr>
+          <w:rFonts w:ascii="Monaco" w:hAnsi="Monaco" w:cs="Monaco"/>
+          <w:color w:val="000000"/>
+          <w:sz w:val="18"/>
+          <w:szCs w:val="22"/>
+        </w:rPr>
+        <w:tab/>
+      </w:r>
+      <w:r>
+        <w:rPr>
+          <w:rFonts w:ascii="Monaco" w:hAnsi="Monaco" w:cs="Monaco"/>
+          <w:color w:val="000000"/>
+          <w:sz w:val="18"/>
+          <w:szCs w:val="22"/>
+        </w:rPr>
+        <w:tab/>
+      </w:r>
+      <w:r>
+        <w:rPr>
+          <w:rFonts w:ascii="Monaco" w:hAnsi="Monaco" w:cs="Monaco"/>
+          <w:color w:val="000000"/>
+          <w:sz w:val="18"/>
+          <w:szCs w:val="22"/>
+        </w:rPr>
+        <w:tab/>
+      </w:r>
+      <w:r>
+        <w:rPr>
+          <w:rFonts w:ascii="Monaco" w:hAnsi="Monaco" w:cs="Monaco"/>
+          <w:color w:val="000000"/>
+          <w:sz w:val="18"/>
+          <w:szCs w:val="22"/>
+        </w:rPr>
+        <w:tab/>
+        <w:t>})</w:t>
+      </w:r>
+    </w:p>
+    <w:p>
+      <w:pPr>
+        <w:widowControl w:val="0"/>
+        <w:autoSpaceDE w:val="0"/>
+        <w:autoSpaceDN w:val="0"/>
+        <w:adjustRightInd w:val="0"/>
+        <w:spacing w:after="0"/>
+        <w:rPr>
+          <w:rFonts w:ascii="Monaco" w:hAnsi="Monaco" w:cs="Monaco"/>
+          <w:sz w:val="18"/>
+          <w:szCs w:val="22"/>
+        </w:rPr>
+      </w:pPr>
+      <w:r>
+        <w:rPr>
+          <w:rFonts w:ascii="Monaco" w:hAnsi="Monaco" w:cs="Monaco"/>
+          <w:color w:val="000000"/>
+          <w:sz w:val="18"/>
+          <w:szCs w:val="22"/>
+        </w:rPr>
+        <w:tab/>
+      </w:r>
+      <w:r>
+        <w:rPr>
+          <w:rFonts w:ascii="Monaco" w:hAnsi="Monaco" w:cs="Monaco"/>
+          <w:color w:val="000000"/>
+          <w:sz w:val="18"/>
+          <w:szCs w:val="22"/>
+        </w:rPr>
+        <w:tab/>
+      </w:r>
+      <w:r>
+        <w:rPr>
+          <w:rFonts w:ascii="Monaco" w:hAnsi="Monaco" w:cs="Monaco"/>
+          <w:color w:val="000000"/>
+          <w:sz w:val="18"/>
+          <w:szCs w:val="22"/>
+        </w:rPr>
+        <w:tab/>
+        <w:t>}</w:t>
+      </w:r>
+    </w:p>
+    <w:p>
+      <w:pPr>
+        <w:widowControl w:val="0"/>
+        <w:autoSpaceDE w:val="0"/>
+        <w:autoSpaceDN w:val="0"/>
+        <w:adjustRightInd w:val="0"/>
+        <w:spacing w:after="0"/>
+        <w:rPr>
+          <w:rFonts w:ascii="Monaco" w:hAnsi="Monaco" w:cs="Monaco"/>
+          <w:sz w:val="18"/>
+          <w:szCs w:val="22"/>
+        </w:rPr>
+      </w:pPr>
+    </w:p>
+    <w:p>
+      <w:pPr>
+        <w:widowControl w:val="0"/>
+        <w:autoSpaceDE w:val="0"/>
+        <w:autoSpaceDN w:val="0"/>
+        <w:adjustRightInd w:val="0"/>
+        <w:spacing w:after="0"/>
+        <w:rPr>
+          <w:rFonts w:ascii="Monaco" w:hAnsi="Monaco" w:cs="Monaco"/>
+          <w:sz w:val="18"/>
+          <w:szCs w:val="22"/>
+          <w:highlight w:val="yellow"/>
+        </w:rPr>
+      </w:pPr>
+      <w:r>
+        <w:rPr>
+          <w:rFonts w:ascii="Monaco" w:hAnsi="Monaco" w:cs="Monaco"/>
+          <w:color w:val="000000"/>
+          <w:sz w:val="18"/>
+          <w:szCs w:val="22"/>
+        </w:rPr>
+        <w:tab/>
+      </w:r>
+      <w:r>
+        <w:rPr>
+          <w:rFonts w:ascii="Monaco" w:hAnsi="Monaco" w:cs="Monaco"/>
+          <w:color w:val="000000"/>
+          <w:sz w:val="18"/>
+          <w:szCs w:val="22"/>
+        </w:rPr>
+        <w:tab/>
+      </w:r>
+      <w:r>
+        <w:rPr>
+          <w:rFonts w:ascii="Monaco" w:hAnsi="Monaco" w:cs="Monaco"/>
+          <w:color w:val="000000"/>
+          <w:sz w:val="18"/>
+          <w:szCs w:val="22"/>
+        </w:rPr>
+        <w:tab/>
+      </w:r>
+      <w:r>
+        <w:rPr>
+          <w:rFonts w:ascii="Monaco" w:hAnsi="Monaco" w:cs="Monaco"/>
+          <w:color w:val="000000"/>
+          <w:sz w:val="18"/>
+          <w:szCs w:val="22"/>
+          <w:highlight w:val="yellow"/>
+        </w:rPr>
+        <w:t>li = $(</w:t>
+      </w:r>
+      <w:r>
+        <w:rPr>
+          <w:rFonts w:ascii="Monaco" w:hAnsi="Monaco" w:cs="Monaco"/>
+          <w:color w:val="0000FF"/>
+          <w:sz w:val="18"/>
+          <w:szCs w:val="22"/>
+          <w:highlight w:val="yellow"/>
+        </w:rPr>
+        <w:t>"&lt;span&gt;&lt;/span&gt;"</w:t>
+      </w:r>
+      <w:r>
+        <w:rPr>
+          <w:rFonts w:ascii="Monaco" w:hAnsi="Monaco" w:cs="Monaco"/>
+          <w:color w:val="000000"/>
+          <w:sz w:val="18"/>
+          <w:szCs w:val="22"/>
+          <w:highlight w:val="yellow"/>
+        </w:rPr>
+        <w:t>).append(obj.addClass(key));</w:t>
+      </w:r>
+    </w:p>
+    <w:p>
+      <w:pPr>
+        <w:widowControl w:val="0"/>
+        <w:autoSpaceDE w:val="0"/>
+        <w:autoSpaceDN w:val="0"/>
+        <w:adjustRightInd w:val="0"/>
+        <w:spacing w:after="0"/>
+        <w:rPr>
+          <w:rFonts w:ascii="Monaco" w:hAnsi="Monaco" w:cs="Monaco"/>
+          <w:sz w:val="18"/>
+          <w:szCs w:val="22"/>
+        </w:rPr>
+      </w:pPr>
+      <w:r>
+        <w:rPr>
+          <w:rFonts w:ascii="Monaco" w:hAnsi="Monaco" w:cs="Monaco"/>
+          <w:color w:val="000000"/>
+          <w:sz w:val="18"/>
+          <w:szCs w:val="22"/>
+          <w:highlight w:val="yellow"/>
+        </w:rPr>
+        <w:tab/>
+      </w:r>
+      <w:r>
+        <w:rPr>
+          <w:rFonts w:ascii="Monaco" w:hAnsi="Monaco" w:cs="Monaco"/>
+          <w:color w:val="000000"/>
+          <w:sz w:val="18"/>
+          <w:szCs w:val="22"/>
+          <w:highlight w:val="yellow"/>
+        </w:rPr>
+        <w:tab/>
+      </w:r>
+      <w:r>
+        <w:rPr>
+          <w:rFonts w:ascii="Monaco" w:hAnsi="Monaco" w:cs="Monaco"/>
+          <w:color w:val="000000"/>
+          <w:sz w:val="18"/>
+          <w:szCs w:val="22"/>
+          <w:highlight w:val="yellow"/>
+        </w:rPr>
+        <w:tab/>
+      </w:r>
+      <w:r>
+        <w:rPr>
+          <w:rFonts w:ascii="Monaco" w:hAnsi="Monaco" w:cs="Monaco"/>
+          <w:color w:val="008000"/>
+          <w:sz w:val="18"/>
+          <w:szCs w:val="22"/>
+          <w:highlight w:val="yellow"/>
+        </w:rPr>
+        <w:t>//li= $("&lt;li&gt;&lt;/li&gt;").append(obj.addClass(key));</w:t>
+      </w:r>
+    </w:p>
+    <w:p>
+      <w:pPr>
+        <w:widowControl w:val="0"/>
+        <w:autoSpaceDE w:val="0"/>
+        <w:autoSpaceDN w:val="0"/>
+        <w:adjustRightInd w:val="0"/>
+        <w:spacing w:after="0"/>
+        <w:rPr>
+          <w:rFonts w:ascii="Monaco" w:hAnsi="Monaco" w:cs="Monaco"/>
+          <w:sz w:val="18"/>
+          <w:szCs w:val="22"/>
+        </w:rPr>
+      </w:pPr>
+      <w:r>
+        <w:rPr>
+          <w:rFonts w:ascii="Monaco" w:hAnsi="Monaco" w:cs="Monaco"/>
+          <w:color w:val="000000"/>
+          <w:sz w:val="18"/>
+          <w:szCs w:val="22"/>
+        </w:rPr>
+        <w:tab/>
+      </w:r>
+      <w:r>
+        <w:rPr>
+          <w:rFonts w:ascii="Monaco" w:hAnsi="Monaco" w:cs="Monaco"/>
+          <w:color w:val="000000"/>
+          <w:sz w:val="18"/>
+          <w:szCs w:val="22"/>
+        </w:rPr>
+        <w:tab/>
+        <w:t>}</w:t>
+      </w:r>
+    </w:p>
+    <w:p>
+      <w:pPr>
+        <w:rPr>
+          <w:sz w:val="18"/>
+        </w:rPr>
+      </w:pPr>
+    </w:p>
+    <w:p>
+      <w:r>
+        <w:t>2. Change all references to li in the css file to span (see jquery.rte.css)</w:t>
+      </w:r>
+    </w:p>
+    <w:p/>
     <w:p>
       <w:pPr>
         <w:rPr>

</xml_diff>